<commit_message>
modifications based on reply
</commit_message>
<xml_diff>
--- a/replys/针对邮件“20201020工作汇报”的回复.docx
+++ b/replys/针对邮件“20201020工作汇报”的回复.docx
@@ -4,7 +4,7 @@
   <w:body>
     <w:p>
       <w:pPr>
-        <w:pStyle w:val="1"/>
+        <w:pStyle w:val="Heading1"/>
         <w:jc w:val="center"/>
       </w:pPr>
       <w:r>
@@ -31,14 +31,14 @@
     </w:p>
     <w:p>
       <w:pPr>
-        <w:pStyle w:val="a7"/>
+        <w:pStyle w:val="NormalWeb"/>
         <w:spacing w:line="360" w:lineRule="auto"/>
         <w:ind w:firstLineChars="200" w:firstLine="480"/>
       </w:pPr>
     </w:p>
     <w:p>
       <w:pPr>
-        <w:pStyle w:val="a7"/>
+        <w:pStyle w:val="NormalWeb"/>
         <w:spacing w:line="360" w:lineRule="auto"/>
         <w:ind w:firstLineChars="200" w:firstLine="562"/>
         <w:rPr>
@@ -75,6 +75,7 @@
         </w:rPr>
         <w:t> </w:t>
       </w:r>
+      <w:proofErr w:type="spellStart"/>
       <w:r>
         <w:rPr>
           <w:b/>
@@ -83,17 +84,37 @@
           <w:sz w:val="28"/>
           <w:szCs w:val="28"/>
         </w:rPr>
-        <w:t>ratetoprob 函数</w:t>
+        <w:t>ratetoprob</w:t>
+      </w:r>
+      <w:proofErr w:type="spellEnd"/>
+      <w:r>
+        <w:rPr>
+          <w:b/>
+          <w:bCs/>
+          <w:color w:val="31353B"/>
+          <w:sz w:val="28"/>
+          <w:szCs w:val="28"/>
+        </w:rPr>
+        <w:t xml:space="preserve"> 函数</w:t>
       </w:r>
     </w:p>
     <w:p>
       <w:pPr>
-        <w:pStyle w:val="a7"/>
+        <w:pStyle w:val="NormalWeb"/>
         <w:spacing w:line="360" w:lineRule="auto"/>
         <w:ind w:firstLineChars="200" w:firstLine="480"/>
       </w:pPr>
       <w:r>
-        <w:t>首先，我们的模型不是基于10年队列建立的，利用的不是这个人群10年的数据，而是我们通过马尔科夫模型观察这个人群在10后的情况，只用到了2010年这一年的数据，在这年的数据里人群的年龄为40-74岁，按每5年进行</w:t>
+        <w:t>首先，我们的模型不是基于10年队列建立的，利用的不是这个人群10年的数据，而是我们通过马尔科夫模型观察这个人群在10后的情况，只用到了</w:t>
+      </w:r>
+      <w:r>
+        <w:rPr>
+          <w:highlight w:val="yellow"/>
+        </w:rPr>
+        <w:t>2010年这一年的数据</w:t>
+      </w:r>
+      <w:r>
+        <w:t>，在这年的数据里人群的年龄为40-74岁，按每5年进行</w:t>
       </w:r>
       <w:r>
         <w:rPr>
@@ -107,7 +128,7 @@
     </w:p>
     <w:p>
       <w:pPr>
-        <w:pStyle w:val="a7"/>
+        <w:pStyle w:val="NormalWeb"/>
         <w:spacing w:line="360" w:lineRule="auto"/>
         <w:ind w:firstLineChars="200" w:firstLine="562"/>
         <w:rPr>
@@ -157,7 +178,7 @@
     </w:p>
     <w:p>
       <w:pPr>
-        <w:pStyle w:val="a7"/>
+        <w:pStyle w:val="NormalWeb"/>
         <w:spacing w:line="360" w:lineRule="auto"/>
         <w:ind w:firstLineChars="200" w:firstLine="480"/>
       </w:pPr>
@@ -171,7 +192,7 @@
     </w:p>
     <w:p>
       <w:pPr>
-        <w:pStyle w:val="a7"/>
+        <w:pStyle w:val="NormalWeb"/>
         <w:spacing w:line="360" w:lineRule="auto"/>
         <w:ind w:firstLineChars="200" w:firstLine="562"/>
         <w:rPr>
@@ -203,7 +224,7 @@
     </w:p>
     <w:p>
       <w:pPr>
-        <w:pStyle w:val="a7"/>
+        <w:pStyle w:val="NormalWeb"/>
         <w:spacing w:line="360" w:lineRule="auto"/>
         <w:ind w:firstLineChars="200" w:firstLine="480"/>
       </w:pPr>
@@ -213,23 +234,39 @@
     </w:p>
     <w:p>
       <w:pPr>
-        <w:pStyle w:val="a7"/>
+        <w:pStyle w:val="NormalWeb"/>
         <w:spacing w:line="360" w:lineRule="auto"/>
         <w:ind w:firstLineChars="200" w:firstLine="480"/>
       </w:pPr>
       <w:r>
-        <w:t>我是为了简化状态转换矩阵，才使用了p1, p2的表达方式，这是对同类的状态转换概率的简称，比如p1，并不能用一个p1的具体数值来赋给所有的“无心血管病人发生心血管病的概率”，而是需要根据所对应的策略来计算，由于篇幅的限制，学报文章里没有直接给出数值，但是状态转换矩阵里p1, p2等参数是可以通过我给你发的马尔科夫模型参数的表格里计算的，比如，p1（无心血管病人发生心血管病的概率）可以通过”模型参数“这个表里参数来计算的，如果这个人是一般人群，就可以在“一般人群心血管病发病率”这个表里用这个人对应的年龄段的参数来计算；如果这个人不是一般人群，比如，他是根据策略1划分出的中危人群，就在”模型参数“这个表里的p_live_cvd_m这个变量这里找到它的计算方式。</w:t>
+        <w:t>我是为了简化状态转换矩阵，才使用了p1, p2的表达方式，这是对同类的状态转换概率的简称，比如p1，并不能用一个p1的具体数值来赋给所有的“无心血管病人发生心血管病的概率”，而是需要根据所对应的策略来计算，由于篇幅的限制，学报文章里没有直接给出数值，但是状态转换矩阵里p1, p2等参数是可以通过我给你发的马尔科夫模型参数的表格里计算的，比如，p1（无心血管病人发生心血管病的概率）可以通过”模型参数“这个表里参数来计算的，如果这个人是一般人群，就可以在“一般人群心血管病发病率”这个表里用这个人对应的年龄段的参数来计算；如果这个人不是一般人群，比如，他是根据策略1划分出的中危人群，就在”模型参数“这个表里的</w:t>
+      </w:r>
+      <w:proofErr w:type="spellStart"/>
+      <w:r>
+        <w:t>p_live_cvd_m</w:t>
+      </w:r>
+      <w:proofErr w:type="spellEnd"/>
+      <w:r>
+        <w:t>这个变量这里找到它的计算方式。</w:t>
       </w:r>
     </w:p>
     <w:p>
       <w:pPr>
-        <w:pStyle w:val="a7"/>
+        <w:pStyle w:val="NormalWeb"/>
         <w:spacing w:line="360" w:lineRule="auto"/>
         <w:ind w:firstLineChars="200" w:firstLine="480"/>
       </w:pPr>
       <w:r>
         <w:lastRenderedPageBreak/>
-        <w:t>另外，为了帮助你更好地理解我整理的excel表格里参数的含义，附上单个马尔科夫模型的Treeage框架，可以结合“状态转换图”这个表里的图理解状态转换过程。</w:t>
+        <w:t>另外，为了帮助你更好地理解我整理的excel表格里参数的含义，附上单个马尔科夫模型的</w:t>
+      </w:r>
+      <w:proofErr w:type="spellStart"/>
+      <w:r>
+        <w:t>Treeage</w:t>
+      </w:r>
+      <w:proofErr w:type="spellEnd"/>
+      <w:r>
+        <w:t>框架，可以结合“状态转换图”这个表里的图理解状态转换过程。</w:t>
       </w:r>
     </w:p>
     <w:p>
@@ -740,7 +777,7 @@
     <w:lsdException w:name="Unresolved Mention" w:semiHidden="1" w:unhideWhenUsed="1"/>
     <w:lsdException w:name="Smart Link" w:semiHidden="1" w:unhideWhenUsed="1"/>
   </w:latentStyles>
-  <w:style w:type="paragraph" w:default="1" w:styleId="a">
+  <w:style w:type="paragraph" w:default="1" w:styleId="Normal">
     <w:name w:val="Normal"/>
     <w:qFormat/>
     <w:rsid w:val="0089310C"/>
@@ -749,15 +786,15 @@
       <w:jc w:val="both"/>
     </w:pPr>
     <w:rPr>
-      <w:rFonts w:eastAsia="宋体"/>
+      <w:rFonts w:eastAsia="SimSun"/>
       <w:sz w:val="24"/>
     </w:rPr>
   </w:style>
-  <w:style w:type="paragraph" w:styleId="1">
+  <w:style w:type="paragraph" w:styleId="Heading1">
     <w:name w:val="heading 1"/>
-    <w:basedOn w:val="a"/>
-    <w:next w:val="a"/>
-    <w:link w:val="10"/>
+    <w:basedOn w:val="Normal"/>
+    <w:next w:val="Normal"/>
+    <w:link w:val="Heading1Char"/>
     <w:uiPriority w:val="9"/>
     <w:qFormat/>
     <w:rsid w:val="0089310C"/>
@@ -775,13 +812,13 @@
       <w:szCs w:val="44"/>
     </w:rPr>
   </w:style>
-  <w:style w:type="character" w:default="1" w:styleId="a0">
+  <w:style w:type="character" w:default="1" w:styleId="DefaultParagraphFont">
     <w:name w:val="Default Paragraph Font"/>
     <w:uiPriority w:val="1"/>
     <w:semiHidden/>
     <w:unhideWhenUsed/>
   </w:style>
-  <w:style w:type="table" w:default="1" w:styleId="a1">
+  <w:style w:type="table" w:default="1" w:styleId="TableNormal">
     <w:name w:val="Normal Table"/>
     <w:uiPriority w:val="99"/>
     <w:semiHidden/>
@@ -796,16 +833,16 @@
       </w:tblCellMar>
     </w:tblPr>
   </w:style>
-  <w:style w:type="numbering" w:default="1" w:styleId="a2">
+  <w:style w:type="numbering" w:default="1" w:styleId="NoList">
     <w:name w:val="No List"/>
     <w:uiPriority w:val="99"/>
     <w:semiHidden/>
     <w:unhideWhenUsed/>
   </w:style>
-  <w:style w:type="paragraph" w:styleId="a3">
+  <w:style w:type="paragraph" w:styleId="Header">
     <w:name w:val="header"/>
-    <w:basedOn w:val="a"/>
-    <w:link w:val="a4"/>
+    <w:basedOn w:val="Normal"/>
+    <w:link w:val="HeaderChar"/>
     <w:uiPriority w:val="99"/>
     <w:unhideWhenUsed/>
     <w:rsid w:val="00876D4F"/>
@@ -825,10 +862,10 @@
       <w:szCs w:val="18"/>
     </w:rPr>
   </w:style>
-  <w:style w:type="character" w:customStyle="1" w:styleId="a4">
-    <w:name w:val="页眉 字符"/>
-    <w:basedOn w:val="a0"/>
-    <w:link w:val="a3"/>
+  <w:style w:type="character" w:customStyle="1" w:styleId="HeaderChar">
+    <w:name w:val="Header Char"/>
+    <w:basedOn w:val="DefaultParagraphFont"/>
+    <w:link w:val="Header"/>
     <w:uiPriority w:val="99"/>
     <w:rsid w:val="00876D4F"/>
     <w:rPr>
@@ -836,10 +873,10 @@
       <w:szCs w:val="18"/>
     </w:rPr>
   </w:style>
-  <w:style w:type="paragraph" w:styleId="a5">
+  <w:style w:type="paragraph" w:styleId="Footer">
     <w:name w:val="footer"/>
-    <w:basedOn w:val="a"/>
-    <w:link w:val="a6"/>
+    <w:basedOn w:val="Normal"/>
+    <w:link w:val="FooterChar"/>
     <w:uiPriority w:val="99"/>
     <w:unhideWhenUsed/>
     <w:rsid w:val="00876D4F"/>
@@ -856,10 +893,10 @@
       <w:szCs w:val="18"/>
     </w:rPr>
   </w:style>
-  <w:style w:type="character" w:customStyle="1" w:styleId="a6">
-    <w:name w:val="页脚 字符"/>
-    <w:basedOn w:val="a0"/>
-    <w:link w:val="a5"/>
+  <w:style w:type="character" w:customStyle="1" w:styleId="FooterChar">
+    <w:name w:val="Footer Char"/>
+    <w:basedOn w:val="DefaultParagraphFont"/>
+    <w:link w:val="Footer"/>
     <w:uiPriority w:val="99"/>
     <w:rsid w:val="00876D4F"/>
     <w:rPr>
@@ -867,9 +904,9 @@
       <w:szCs w:val="18"/>
     </w:rPr>
   </w:style>
-  <w:style w:type="paragraph" w:styleId="a7">
+  <w:style w:type="paragraph" w:styleId="NormalWeb">
     <w:name w:val="Normal (Web)"/>
-    <w:basedOn w:val="a"/>
+    <w:basedOn w:val="Normal"/>
     <w:uiPriority w:val="99"/>
     <w:semiHidden/>
     <w:unhideWhenUsed/>
@@ -880,15 +917,15 @@
       <w:jc w:val="left"/>
     </w:pPr>
     <w:rPr>
-      <w:rFonts w:ascii="宋体" w:hAnsi="宋体" w:cs="宋体"/>
+      <w:rFonts w:ascii="SimSun" w:hAnsi="SimSun" w:cs="SimSun"/>
       <w:kern w:val="0"/>
       <w:szCs w:val="24"/>
     </w:rPr>
   </w:style>
-  <w:style w:type="character" w:customStyle="1" w:styleId="10">
-    <w:name w:val="标题 1 字符"/>
-    <w:basedOn w:val="a0"/>
-    <w:link w:val="1"/>
+  <w:style w:type="character" w:customStyle="1" w:styleId="Heading1Char">
+    <w:name w:val="Heading 1 Char"/>
+    <w:basedOn w:val="DefaultParagraphFont"/>
+    <w:link w:val="Heading1"/>
     <w:uiPriority w:val="9"/>
     <w:rsid w:val="0089310C"/>
     <w:rPr>
@@ -901,7 +938,7 @@
   </w:style>
   <w:style w:type="character" w:customStyle="1" w:styleId="apple-converted-space">
     <w:name w:val="apple-converted-space"/>
-    <w:basedOn w:val="a0"/>
+    <w:basedOn w:val="DefaultParagraphFont"/>
     <w:rsid w:val="0089310C"/>
   </w:style>
 </w:styles>

</xml_diff>